<commit_message>
Fixed the other formats.
</commit_message>
<xml_diff>
--- a/jareds_resume.docx
+++ b/jareds_resume.docx
@@ -94,21 +94,323 @@
         <w:t xml:space="preserve">Appleton, WI</w:t>
       </w:r>
     </w:p>
-    <w:bookmarkStart w:id="24" w:name="references"/>
+    <w:bookmarkStart w:id="24" w:name="intro"/>
     <w:p>
       <w:pPr>
         <w:pStyle w:val="Heading2"/>
       </w:pPr>
       <w:r>
+        <w:t xml:space="preserve">Intro</w:t>
+      </w:r>
+    </w:p>
+    <w:bookmarkEnd w:id="24"/>
+    <w:p>
+      <w:r>
+        <w:t xml:space="preserve">I am a web developer. My focus is on the front-end, but I have some experience in the back-end as well. I have taught myself web development over the last couple of years with the occasional help of an experienced mentor.</w:t>
+      </w:r>
+    </w:p>
+    <w:bookmarkStart w:id="25" w:name="tech-skills"/>
+    <w:p>
+      <w:pPr>
+        <w:pStyle w:val="Heading2"/>
+      </w:pPr>
+      <w:r>
+        <w:t xml:space="preserve">Tech Skills</w:t>
+      </w:r>
+    </w:p>
+    <w:bookmarkEnd w:id="25"/>
+    <w:p>
+      <w:pPr>
+        <w:pStyle w:val="Compact"/>
+        <w:numPr>
+          <w:numId w:val="3"/>
+          <w:ilvl w:val="0"/>
+        </w:numPr>
+      </w:pPr>
+      <w:r>
+        <w:t xml:space="preserve">HTML</w:t>
+      </w:r>
+    </w:p>
+    <w:p>
+      <w:pPr>
+        <w:pStyle w:val="Compact"/>
+        <w:numPr>
+          <w:numId w:val="3"/>
+          <w:ilvl w:val="0"/>
+        </w:numPr>
+      </w:pPr>
+      <w:r>
+        <w:t xml:space="preserve">CSS</w:t>
+      </w:r>
+    </w:p>
+    <w:p>
+      <w:pPr>
+        <w:pStyle w:val="Compact"/>
+        <w:numPr>
+          <w:numId w:val="3"/>
+          <w:ilvl w:val="0"/>
+        </w:numPr>
+      </w:pPr>
+      <w:r>
+        <w:t xml:space="preserve">JavaScript</w:t>
+      </w:r>
+    </w:p>
+    <w:p>
+      <w:pPr>
+        <w:pStyle w:val="Compact"/>
+        <w:numPr>
+          <w:numId w:val="3"/>
+          <w:ilvl w:val="0"/>
+        </w:numPr>
+      </w:pPr>
+      <w:r>
+        <w:t xml:space="preserve">jQuery</w:t>
+      </w:r>
+    </w:p>
+    <w:p>
+      <w:pPr>
+        <w:pStyle w:val="Compact"/>
+        <w:numPr>
+          <w:numId w:val="3"/>
+          <w:ilvl w:val="0"/>
+        </w:numPr>
+      </w:pPr>
+      <w:r>
+        <w:t xml:space="preserve">Node.js</w:t>
+      </w:r>
+    </w:p>
+    <w:p>
+      <w:pPr>
+        <w:pStyle w:val="Compact"/>
+        <w:numPr>
+          <w:numId w:val="3"/>
+          <w:ilvl w:val="0"/>
+        </w:numPr>
+      </w:pPr>
+      <w:r>
+        <w:t xml:space="preserve">Express.js</w:t>
+      </w:r>
+    </w:p>
+    <w:p>
+      <w:pPr>
+        <w:pStyle w:val="Compact"/>
+        <w:numPr>
+          <w:numId w:val="3"/>
+          <w:ilvl w:val="0"/>
+        </w:numPr>
+      </w:pPr>
+      <w:r>
+        <w:t xml:space="preserve">Twitter Bootstrap</w:t>
+      </w:r>
+    </w:p>
+    <w:p>
+      <w:pPr>
+        <w:pStyle w:val="Compact"/>
+        <w:numPr>
+          <w:numId w:val="3"/>
+          <w:ilvl w:val="0"/>
+        </w:numPr>
+      </w:pPr>
+      <w:r>
+        <w:t xml:space="preserve">Bash/Linux</w:t>
+      </w:r>
+    </w:p>
+    <w:p>
+      <w:pPr>
+        <w:pStyle w:val="Compact"/>
+        <w:numPr>
+          <w:numId w:val="3"/>
+          <w:ilvl w:val="0"/>
+        </w:numPr>
+      </w:pPr>
+      <w:r>
+        <w:t xml:space="preserve">Git</w:t>
+      </w:r>
+    </w:p>
+    <w:p>
+      <w:pPr>
+        <w:pStyle w:val="Compact"/>
+        <w:numPr>
+          <w:numId w:val="3"/>
+          <w:ilvl w:val="0"/>
+        </w:numPr>
+      </w:pPr>
+      <w:r>
+        <w:t xml:space="preserve">Firebase DB</w:t>
+      </w:r>
+    </w:p>
+    <w:p>
+      <w:pPr>
+        <w:pStyle w:val="Compact"/>
+        <w:numPr>
+          <w:numId w:val="3"/>
+          <w:ilvl w:val="0"/>
+        </w:numPr>
+      </w:pPr>
+      <w:r>
+        <w:t xml:space="preserve">Trello</w:t>
+      </w:r>
+    </w:p>
+    <w:bookmarkStart w:id="26" w:name="work-experience"/>
+    <w:p>
+      <w:pPr>
+        <w:pStyle w:val="Heading2"/>
+      </w:pPr>
+      <w:r>
+        <w:t xml:space="preserve">Work Experience</w:t>
+      </w:r>
+    </w:p>
+    <w:bookmarkEnd w:id="26"/>
+    <w:bookmarkStart w:id="27" w:name="personal-projects---web-developer-march-2013---present"/>
+    <w:p>
+      <w:pPr>
+        <w:pStyle w:val="Heading3"/>
+      </w:pPr>
+      <w:r>
+        <w:t xml:space="preserve">Personal Projects - Web Developer,</w:t>
+      </w:r>
+      <w:r>
+        <w:t xml:space="preserve"> </w:t>
+      </w:r>
+      <w:r>
+        <w:rPr>
+          <w:i/>
+        </w:rPr>
+        <w:t xml:space="preserve">March 2013 - Present</w:t>
+      </w:r>
+    </w:p>
+    <w:bookmarkEnd w:id="27"/>
+    <w:bookmarkStart w:id="29" w:name="snow-app-project"/>
+    <w:p>
+      <w:pPr>
+        <w:pStyle w:val="Heading5"/>
+      </w:pPr>
+      <w:hyperlink r:id="rId28">
+        <w:r>
+          <w:rPr>
+            <w:rStyle w:val="Link"/>
+          </w:rPr>
+          <w:t xml:space="preserve">Snow App Project</w:t>
+        </w:r>
+      </w:hyperlink>
+    </w:p>
+    <w:bookmarkEnd w:id="29"/>
+    <w:p>
+      <w:pPr>
+        <w:pStyle w:val="Compact"/>
+        <w:numPr>
+          <w:numId w:val="4"/>
+          <w:ilvl w:val="0"/>
+        </w:numPr>
+      </w:pPr>
+      <w:r>
+        <w:t xml:space="preserve">Developed front-end with HTML, CSS, Javascript, jQuery, Bootstrap</w:t>
+      </w:r>
+    </w:p>
+    <w:p>
+      <w:pPr>
+        <w:pStyle w:val="Compact"/>
+        <w:numPr>
+          <w:numId w:val="4"/>
+          <w:ilvl w:val="0"/>
+        </w:numPr>
+      </w:pPr>
+      <w:r>
+        <w:t xml:space="preserve">Wrote back-end with Node.js and Express.js</w:t>
+      </w:r>
+    </w:p>
+    <w:p>
+      <w:pPr>
+        <w:pStyle w:val="Compact"/>
+        <w:numPr>
+          <w:numId w:val="4"/>
+          <w:ilvl w:val="0"/>
+        </w:numPr>
+      </w:pPr>
+      <w:r>
+        <w:t xml:space="preserve">Integrated with Firebase DB</w:t>
+      </w:r>
+    </w:p>
+    <w:bookmarkStart w:id="31" w:name="game-project"/>
+    <w:p>
+      <w:pPr>
+        <w:pStyle w:val="Heading5"/>
+      </w:pPr>
+      <w:hyperlink r:id="rId30">
+        <w:r>
+          <w:rPr>
+            <w:rStyle w:val="Link"/>
+          </w:rPr>
+          <w:t xml:space="preserve">Game Project</w:t>
+        </w:r>
+      </w:hyperlink>
+    </w:p>
+    <w:bookmarkEnd w:id="31"/>
+    <w:p>
+      <w:pPr>
+        <w:pStyle w:val="Compact"/>
+        <w:numPr>
+          <w:numId w:val="5"/>
+          <w:ilvl w:val="0"/>
+        </w:numPr>
+      </w:pPr>
+      <w:r>
+        <w:t xml:space="preserve">Developed front-end with HTML, CSS, Javascript, jQuery</w:t>
+      </w:r>
+    </w:p>
+    <w:bookmarkStart w:id="32" w:name="j.j.-keller---date-entry-fall-2012---february-2012"/>
+    <w:p>
+      <w:pPr>
+        <w:pStyle w:val="Heading3"/>
+      </w:pPr>
+      <w:r>
+        <w:t xml:space="preserve">J.J. Keller - Date Entry,</w:t>
+      </w:r>
+      <w:r>
+        <w:t xml:space="preserve"> </w:t>
+      </w:r>
+      <w:r>
+        <w:rPr>
+          <w:i/>
+        </w:rPr>
+        <w:t xml:space="preserve">Fall 2012 - February 2012</w:t>
+      </w:r>
+    </w:p>
+    <w:bookmarkEnd w:id="32"/>
+    <w:bookmarkStart w:id="33" w:name="shopko---customer-service-fall-2008---fall-2012"/>
+    <w:p>
+      <w:pPr>
+        <w:pStyle w:val="Heading3"/>
+      </w:pPr>
+      <w:r>
+        <w:t xml:space="preserve">Shopko - Customer Service,</w:t>
+      </w:r>
+      <w:r>
+        <w:t xml:space="preserve"> </w:t>
+      </w:r>
+      <w:r>
+        <w:rPr>
+          <w:i/>
+        </w:rPr>
+        <w:t xml:space="preserve">Fall 2008 - Fall 2012</w:t>
+      </w:r>
+    </w:p>
+    <w:bookmarkEnd w:id="33"/>
+    <w:bookmarkStart w:id="34" w:name="references"/>
+    <w:p>
+      <w:pPr>
+        <w:pStyle w:val="Heading2"/>
+      </w:pPr>
+      <w:r>
         <w:t xml:space="preserve">References</w:t>
       </w:r>
     </w:p>
-    <w:bookmarkEnd w:id="24"/>
-    <w:p>
-      <w:pPr>
-        <w:pStyle w:val="Compact"/>
-        <w:numPr>
-          <w:numId w:val="3"/>
+    <w:bookmarkEnd w:id="34"/>
+    <w:p>
+      <w:pPr>
+        <w:pStyle w:val="Compact"/>
+        <w:numPr>
+          <w:numId w:val="6"/>
           <w:ilvl w:val="0"/>
         </w:numPr>
       </w:pPr>
@@ -120,8 +422,8 @@
       <w:pPr>
         <w:pStyle w:val="Compact"/>
         <w:numPr>
-          <w:numId w:val="3"/>
-          <w:ilvl w:val="0"/>
+          <w:numId w:val="7"/>
+          <w:ilvl w:val="1"/>
         </w:numPr>
       </w:pPr>
       <w:r>
@@ -132,8 +434,8 @@
       <w:pPr>
         <w:pStyle w:val="Compact"/>
         <w:numPr>
-          <w:numId w:val="3"/>
-          <w:ilvl w:val="0"/>
+          <w:numId w:val="7"/>
+          <w:ilvl w:val="1"/>
         </w:numPr>
       </w:pPr>
       <w:r>
@@ -144,7 +446,7 @@
       <w:pPr>
         <w:pStyle w:val="Compact"/>
         <w:numPr>
-          <w:numId w:val="3"/>
+          <w:numId w:val="6"/>
           <w:ilvl w:val="0"/>
         </w:numPr>
       </w:pPr>
@@ -156,8 +458,8 @@
       <w:pPr>
         <w:pStyle w:val="Compact"/>
         <w:numPr>
-          <w:numId w:val="3"/>
-          <w:ilvl w:val="0"/>
+          <w:numId w:val="8"/>
+          <w:ilvl w:val="1"/>
         </w:numPr>
       </w:pPr>
       <w:r>
@@ -168,8 +470,8 @@
       <w:pPr>
         <w:pStyle w:val="Compact"/>
         <w:numPr>
-          <w:numId w:val="3"/>
-          <w:ilvl w:val="0"/>
+          <w:numId w:val="8"/>
+          <w:ilvl w:val="1"/>
         </w:numPr>
       </w:pPr>
       <w:r>
@@ -180,7 +482,7 @@
       <w:pPr>
         <w:pStyle w:val="Compact"/>
         <w:numPr>
-          <w:numId w:val="3"/>
+          <w:numId w:val="6"/>
           <w:ilvl w:val="0"/>
         </w:numPr>
       </w:pPr>
@@ -192,8 +494,8 @@
       <w:pPr>
         <w:pStyle w:val="Compact"/>
         <w:numPr>
-          <w:numId w:val="3"/>
-          <w:ilvl w:val="0"/>
+          <w:numId w:val="9"/>
+          <w:ilvl w:val="1"/>
         </w:numPr>
       </w:pPr>
       <w:r>
@@ -204,8 +506,8 @@
       <w:pPr>
         <w:pStyle w:val="Compact"/>
         <w:numPr>
-          <w:numId w:val="3"/>
-          <w:ilvl w:val="0"/>
+          <w:numId w:val="9"/>
+          <w:ilvl w:val="1"/>
         </w:numPr>
       </w:pPr>
       <w:r>
@@ -223,7 +525,7 @@
 <file path=word/numbering.xml><?xml version="1.0" encoding="utf-8"?>
 <w:numbering xmlns:w="http://schemas.openxmlformats.org/wordprocessingml/2006/main">
   <w:abstractNum w:abstractNumId="0">
-    <w:nsid w:val="b2d8f59b"/>
+    <w:nsid w:val="532baf83"/>
     <w:multiLevelType w:val="multilevel"/>
     <w:lvl w:ilvl="0">
       <w:numFmt w:val="bullet"/>
@@ -304,7 +606,7 @@
     </w:lvl>
   </w:abstractNum>
   <w:abstractNum w:abstractNumId="2">
-    <w:nsid w:val="2f892eba"/>
+    <w:nsid w:val="b608381d"/>
     <w:multiLevelType w:val="multilevel"/>
     <w:lvl w:ilvl="0">
       <w:numFmt w:val="bullet"/>
@@ -391,6 +693,24 @@
     <w:abstractNumId w:val="2"/>
   </w:num>
   <w:num w:numId="3">
+    <w:abstractNumId w:val="2"/>
+  </w:num>
+  <w:num w:numId="4">
+    <w:abstractNumId w:val="2"/>
+  </w:num>
+  <w:num w:numId="5">
+    <w:abstractNumId w:val="2"/>
+  </w:num>
+  <w:num w:numId="6">
+    <w:abstractNumId w:val="2"/>
+  </w:num>
+  <w:num w:numId="7">
+    <w:abstractNumId w:val="2"/>
+  </w:num>
+  <w:num w:numId="8">
+    <w:abstractNumId w:val="2"/>
+  </w:num>
+  <w:num w:numId="9">
     <w:abstractNumId w:val="2"/>
   </w:num>
 </w:numbering>

</xml_diff>

<commit_message>
Added High Altitude Science in work experience
</commit_message>
<xml_diff>
--- a/jareds_resume.docx
+++ b/jareds_resume.docx
@@ -273,13 +273,13 @@
       </w:r>
     </w:p>
     <w:bookmarkEnd w:id="26"/>
-    <w:bookmarkStart w:id="27" w:name="personal-projects---web-developer-march-2013---present"/>
+    <w:bookmarkStart w:id="27" w:name="professional-experience---web-developer-february-2015---present"/>
     <w:p>
       <w:pPr>
         <w:pStyle w:val="Heading3"/>
       </w:pPr>
       <w:r>
-        <w:t xml:space="preserve">Personal Projects - Web Developer,</w:t>
+        <w:t xml:space="preserve">Professional Experience - Web Developer,</w:t>
       </w:r>
       <w:r>
         <w:t xml:space="preserve"> </w:t>
@@ -288,22 +288,94 @@
         <w:rPr>
           <w:i/>
         </w:rPr>
-        <w:t xml:space="preserve">March 2013 - Present</w:t>
+        <w:t xml:space="preserve">February 2015 - Present</w:t>
       </w:r>
     </w:p>
     <w:bookmarkEnd w:id="27"/>
-    <w:bookmarkStart w:id="29" w:name="snow-app-project---httpsnow-app-project.herokuapp.com"/>
+    <w:bookmarkStart w:id="28" w:name="high-altitude-science"/>
+    <w:p>
+      <w:pPr>
+        <w:pStyle w:val="Heading4"/>
+      </w:pPr>
+      <w:r>
+        <w:t xml:space="preserve">High Altitude Science</w:t>
+      </w:r>
+    </w:p>
+    <w:bookmarkEnd w:id="28"/>
+    <w:bookmarkStart w:id="29" w:name="web-developer-february-2015---march-2015"/>
     <w:p>
       <w:pPr>
         <w:pStyle w:val="Heading5"/>
       </w:pPr>
       <w:r>
+        <w:t xml:space="preserve">Web Developer,</w:t>
+      </w:r>
+      <w:r>
+        <w:t xml:space="preserve"> </w:t>
+      </w:r>
+      <w:r>
+        <w:rPr>
+          <w:i/>
+        </w:rPr>
+        <w:t xml:space="preserve">February 2015 - March 2015</w:t>
+      </w:r>
+    </w:p>
+    <w:bookmarkEnd w:id="29"/>
+    <w:p>
+      <w:pPr>
+        <w:pStyle w:val="Compact"/>
+        <w:numPr>
+          <w:numId w:val="4"/>
+          <w:ilvl w:val="0"/>
+        </w:numPr>
+      </w:pPr>
+      <w:r>
+        <w:t xml:space="preserve">Designed and developed the front-end for the Weather Balloon Flight Simulator app</w:t>
+      </w:r>
+    </w:p>
+    <w:p>
+      <w:pPr>
+        <w:pStyle w:val="Compact"/>
+        <w:numPr>
+          <w:numId w:val="4"/>
+          <w:ilvl w:val="0"/>
+        </w:numPr>
+      </w:pPr>
+      <w:r>
+        <w:t xml:space="preserve">Front-end developed with HTML, CSS, JavaScript, jQuery, Bootstrap, slick</w:t>
+      </w:r>
+    </w:p>
+    <w:bookmarkStart w:id="30" w:name="personal-projects---web-developer-march-2013---february-2015"/>
+    <w:p>
+      <w:pPr>
+        <w:pStyle w:val="Heading3"/>
+      </w:pPr>
+      <w:r>
+        <w:t xml:space="preserve">Personal Projects - Web Developer,</w:t>
+      </w:r>
+      <w:r>
+        <w:t xml:space="preserve"> </w:t>
+      </w:r>
+      <w:r>
+        <w:rPr>
+          <w:i/>
+        </w:rPr>
+        <w:t xml:space="preserve">March 2013 - February 2015</w:t>
+      </w:r>
+    </w:p>
+    <w:bookmarkEnd w:id="30"/>
+    <w:bookmarkStart w:id="32" w:name="snow-app-project---httpsnow-app-project.herokuapp.com"/>
+    <w:p>
+      <w:pPr>
+        <w:pStyle w:val="Heading5"/>
+      </w:pPr>
+      <w:r>
         <w:t xml:space="preserve">Snow App Project -</w:t>
       </w:r>
       <w:r>
         <w:t xml:space="preserve"> </w:t>
       </w:r>
-      <w:hyperlink r:id="rId28">
+      <w:hyperlink r:id="rId31">
         <w:r>
           <w:rPr>
             <w:rStyle w:val="Link"/>
@@ -312,36 +384,36 @@
         </w:r>
       </w:hyperlink>
     </w:p>
-    <w:bookmarkEnd w:id="29"/>
-    <w:p>
-      <w:pPr>
-        <w:pStyle w:val="Compact"/>
-        <w:numPr>
-          <w:numId w:val="4"/>
-          <w:ilvl w:val="0"/>
-        </w:numPr>
-      </w:pPr>
-      <w:r>
-        <w:t xml:space="preserve">Prototype web app for a project which would allow people to hire others to shovel their driveway</w:t>
-      </w:r>
-    </w:p>
-    <w:p>
-      <w:pPr>
-        <w:pStyle w:val="Compact"/>
-        <w:numPr>
-          <w:numId w:val="4"/>
-          <w:ilvl w:val="0"/>
-        </w:numPr>
-      </w:pPr>
-      <w:r>
-        <w:t xml:space="preserve">Developed front-end with HTML, CSS, Javascript, jQuery, Bootstrap</w:t>
-      </w:r>
-    </w:p>
-    <w:p>
-      <w:pPr>
-        <w:pStyle w:val="Compact"/>
-        <w:numPr>
-          <w:numId w:val="4"/>
+    <w:bookmarkEnd w:id="32"/>
+    <w:p>
+      <w:pPr>
+        <w:pStyle w:val="Compact"/>
+        <w:numPr>
+          <w:numId w:val="5"/>
+          <w:ilvl w:val="0"/>
+        </w:numPr>
+      </w:pPr>
+      <w:r>
+        <w:t xml:space="preserve">Unfinished prototype web app for a project which would allow people to hire others to shovel their driveway</w:t>
+      </w:r>
+    </w:p>
+    <w:p>
+      <w:pPr>
+        <w:pStyle w:val="Compact"/>
+        <w:numPr>
+          <w:numId w:val="5"/>
+          <w:ilvl w:val="0"/>
+        </w:numPr>
+      </w:pPr>
+      <w:r>
+        <w:t xml:space="preserve">Developed front-end with HTML, CSS, JavaScript, jQuery, Bootstrap</w:t>
+      </w:r>
+    </w:p>
+    <w:p>
+      <w:pPr>
+        <w:pStyle w:val="Compact"/>
+        <w:numPr>
+          <w:numId w:val="5"/>
           <w:ilvl w:val="0"/>
         </w:numPr>
       </w:pPr>
@@ -353,7 +425,7 @@
       <w:pPr>
         <w:pStyle w:val="Compact"/>
         <w:numPr>
-          <w:numId w:val="4"/>
+          <w:numId w:val="5"/>
           <w:ilvl w:val="0"/>
         </w:numPr>
       </w:pPr>
@@ -361,7 +433,7 @@
         <w:t xml:space="preserve">Integrated with Firebase DB</w:t>
       </w:r>
     </w:p>
-    <w:bookmarkStart w:id="31" w:name="game-project---httpkidicarus1337.github.iogame-projectpublic"/>
+    <w:bookmarkStart w:id="34" w:name="game-project---httpkidicarus1337.github.iogame-projectpublic"/>
     <w:p>
       <w:pPr>
         <w:pStyle w:val="Heading5"/>
@@ -372,7 +444,7 @@
       <w:r>
         <w:t xml:space="preserve"> </w:t>
       </w:r>
-      <w:hyperlink r:id="rId30">
+      <w:hyperlink r:id="rId33">
         <w:r>
           <w:rPr>
             <w:rStyle w:val="Link"/>
@@ -381,12 +453,12 @@
         </w:r>
       </w:hyperlink>
     </w:p>
-    <w:bookmarkEnd w:id="31"/>
-    <w:p>
-      <w:pPr>
-        <w:pStyle w:val="Compact"/>
-        <w:numPr>
-          <w:numId w:val="5"/>
+    <w:bookmarkEnd w:id="34"/>
+    <w:p>
+      <w:pPr>
+        <w:pStyle w:val="Compact"/>
+        <w:numPr>
+          <w:numId w:val="6"/>
           <w:ilvl w:val="0"/>
         </w:numPr>
       </w:pPr>
@@ -398,15 +470,15 @@
       <w:pPr>
         <w:pStyle w:val="Compact"/>
         <w:numPr>
-          <w:numId w:val="5"/>
-          <w:ilvl w:val="0"/>
-        </w:numPr>
-      </w:pPr>
-      <w:r>
-        <w:t xml:space="preserve">Developed front-end with HTML, CSS, Javascript, jQuery</w:t>
-      </w:r>
-    </w:p>
-    <w:bookmarkStart w:id="32" w:name="j.j.-keller---data-entry-fall-2012---february-2013"/>
+          <w:numId w:val="6"/>
+          <w:ilvl w:val="0"/>
+        </w:numPr>
+      </w:pPr>
+      <w:r>
+        <w:t xml:space="preserve">Developed front-end with HTML, CSS, JavaScript, jQuery</w:t>
+      </w:r>
+    </w:p>
+    <w:bookmarkStart w:id="35" w:name="j.j.-keller---data-entry-fall-2012---february-2013"/>
     <w:p>
       <w:pPr>
         <w:pStyle w:val="Heading3"/>
@@ -424,12 +496,12 @@
         <w:t xml:space="preserve">Fall 2012 - February 2013</w:t>
       </w:r>
     </w:p>
-    <w:bookmarkEnd w:id="32"/>
-    <w:p>
-      <w:pPr>
-        <w:pStyle w:val="Compact"/>
-        <w:numPr>
-          <w:numId w:val="6"/>
+    <w:bookmarkEnd w:id="35"/>
+    <w:p>
+      <w:pPr>
+        <w:pStyle w:val="Compact"/>
+        <w:numPr>
+          <w:numId w:val="7"/>
           <w:ilvl w:val="0"/>
         </w:numPr>
       </w:pPr>
@@ -437,7 +509,7 @@
         <w:t xml:space="preserve">Helped migrate customer information to a new server setup</w:t>
       </w:r>
     </w:p>
-    <w:bookmarkStart w:id="33" w:name="shopko---customer-service-fall-2008---fall-2012"/>
+    <w:bookmarkStart w:id="36" w:name="shopko---customer-service-fall-2008---fall-2012"/>
     <w:p>
       <w:pPr>
         <w:pStyle w:val="Heading3"/>
@@ -455,12 +527,12 @@
         <w:t xml:space="preserve">Fall 2008 - Fall 2012</w:t>
       </w:r>
     </w:p>
-    <w:bookmarkEnd w:id="33"/>
-    <w:p>
-      <w:pPr>
-        <w:pStyle w:val="Compact"/>
-        <w:numPr>
-          <w:numId w:val="7"/>
+    <w:bookmarkEnd w:id="36"/>
+    <w:p>
+      <w:pPr>
+        <w:pStyle w:val="Compact"/>
+        <w:numPr>
+          <w:numId w:val="8"/>
           <w:ilvl w:val="0"/>
         </w:numPr>
       </w:pPr>
@@ -472,7 +544,7 @@
       <w:pPr>
         <w:pStyle w:val="Compact"/>
         <w:numPr>
-          <w:numId w:val="7"/>
+          <w:numId w:val="8"/>
           <w:ilvl w:val="0"/>
         </w:numPr>
       </w:pPr>
@@ -480,7 +552,7 @@
         <w:t xml:space="preserve">Occasionally did some miscellaneous work</w:t>
       </w:r>
     </w:p>
-    <w:bookmarkStart w:id="34" w:name="education"/>
+    <w:bookmarkStart w:id="37" w:name="education"/>
     <w:p>
       <w:pPr>
         <w:pStyle w:val="Heading2"/>
@@ -489,8 +561,8 @@
         <w:t xml:space="preserve">Education</w:t>
       </w:r>
     </w:p>
-    <w:bookmarkEnd w:id="34"/>
-    <w:bookmarkStart w:id="35" w:name="codeacademy-2013"/>
+    <w:bookmarkEnd w:id="37"/>
+    <w:bookmarkStart w:id="38" w:name="codeacademy-2013"/>
     <w:p>
       <w:pPr>
         <w:pStyle w:val="Heading3"/>
@@ -508,12 +580,12 @@
         <w:t xml:space="preserve">2013</w:t>
       </w:r>
     </w:p>
-    <w:bookmarkEnd w:id="35"/>
-    <w:p>
-      <w:pPr>
-        <w:pStyle w:val="Compact"/>
-        <w:numPr>
-          <w:numId w:val="8"/>
+    <w:bookmarkEnd w:id="38"/>
+    <w:p>
+      <w:pPr>
+        <w:pStyle w:val="Compact"/>
+        <w:numPr>
+          <w:numId w:val="9"/>
           <w:ilvl w:val="0"/>
         </w:numPr>
       </w:pPr>
@@ -525,7 +597,7 @@
       <w:pPr>
         <w:pStyle w:val="Compact"/>
         <w:numPr>
-          <w:numId w:val="8"/>
+          <w:numId w:val="9"/>
           <w:ilvl w:val="0"/>
         </w:numPr>
       </w:pPr>
@@ -537,7 +609,7 @@
       <w:pPr>
         <w:pStyle w:val="Compact"/>
         <w:numPr>
-          <w:numId w:val="8"/>
+          <w:numId w:val="9"/>
           <w:ilvl w:val="0"/>
         </w:numPr>
       </w:pPr>
@@ -549,7 +621,7 @@
       <w:pPr>
         <w:pStyle w:val="Compact"/>
         <w:numPr>
-          <w:numId w:val="8"/>
+          <w:numId w:val="9"/>
           <w:ilvl w:val="0"/>
         </w:numPr>
       </w:pPr>
@@ -557,7 +629,7 @@
         <w:t xml:space="preserve">Web Projects</w:t>
       </w:r>
     </w:p>
-    <w:bookmarkStart w:id="36" w:name="udacity-2012---2013"/>
+    <w:bookmarkStart w:id="39" w:name="udacity-2012---2013"/>
     <w:p>
       <w:pPr>
         <w:pStyle w:val="Heading3"/>
@@ -575,12 +647,12 @@
         <w:t xml:space="preserve">2012 - 2013</w:t>
       </w:r>
     </w:p>
-    <w:bookmarkEnd w:id="36"/>
-    <w:p>
-      <w:pPr>
-        <w:pStyle w:val="Compact"/>
-        <w:numPr>
-          <w:numId w:val="9"/>
+    <w:bookmarkEnd w:id="39"/>
+    <w:p>
+      <w:pPr>
+        <w:pStyle w:val="Compact"/>
+        <w:numPr>
+          <w:numId w:val="10"/>
           <w:ilvl w:val="0"/>
         </w:numPr>
       </w:pPr>
@@ -592,7 +664,7 @@
       <w:pPr>
         <w:pStyle w:val="Compact"/>
         <w:numPr>
-          <w:numId w:val="9"/>
+          <w:numId w:val="10"/>
           <w:ilvl w:val="0"/>
         </w:numPr>
       </w:pPr>
@@ -600,7 +672,7 @@
         <w:t xml:space="preserve">CS253 - Web Development</w:t>
       </w:r>
     </w:p>
-    <w:bookmarkStart w:id="37" w:name="high-school-graduate-2006---2010"/>
+    <w:bookmarkStart w:id="40" w:name="high-school-graduate-2006---2010"/>
     <w:p>
       <w:pPr>
         <w:pStyle w:val="Heading3"/>
@@ -618,8 +690,8 @@
         <w:t xml:space="preserve">2006 - 2010</w:t>
       </w:r>
     </w:p>
-    <w:bookmarkEnd w:id="37"/>
-    <w:bookmarkStart w:id="38" w:name="references"/>
+    <w:bookmarkEnd w:id="40"/>
+    <w:bookmarkStart w:id="41" w:name="references"/>
     <w:p>
       <w:pPr>
         <w:pStyle w:val="Heading2"/>
@@ -628,53 +700,17 @@
         <w:t xml:space="preserve">References</w:t>
       </w:r>
     </w:p>
-    <w:bookmarkEnd w:id="38"/>
-    <w:p>
-      <w:pPr>
-        <w:pStyle w:val="Compact"/>
-        <w:numPr>
-          <w:numId w:val="10"/>
+    <w:bookmarkEnd w:id="41"/>
+    <w:p>
+      <w:pPr>
+        <w:pStyle w:val="Compact"/>
+        <w:numPr>
+          <w:numId w:val="11"/>
           <w:ilvl w:val="0"/>
         </w:numPr>
       </w:pPr>
       <w:r>
         <w:t xml:space="preserve">Technical: Caleb Madrigal</w:t>
-      </w:r>
-    </w:p>
-    <w:p>
-      <w:pPr>
-        <w:pStyle w:val="Compact"/>
-        <w:numPr>
-          <w:numId w:val="11"/>
-          <w:ilvl w:val="1"/>
-        </w:numPr>
-      </w:pPr>
-      <w:r>
-        <w:t xml:space="preserve">Cell: 618-334-1919</w:t>
-      </w:r>
-    </w:p>
-    <w:p>
-      <w:pPr>
-        <w:pStyle w:val="Compact"/>
-        <w:numPr>
-          <w:numId w:val="11"/>
-          <w:ilvl w:val="1"/>
-        </w:numPr>
-      </w:pPr>
-      <w:r>
-        <w:t xml:space="preserve">Email: caleb.madrigal@gmail.com</w:t>
-      </w:r>
-    </w:p>
-    <w:p>
-      <w:pPr>
-        <w:pStyle w:val="Compact"/>
-        <w:numPr>
-          <w:numId w:val="10"/>
-          <w:ilvl w:val="0"/>
-        </w:numPr>
-      </w:pPr>
-      <w:r>
-        <w:t xml:space="preserve">Character: Jeff Krumrei</w:t>
       </w:r>
     </w:p>
     <w:p>
@@ -686,7 +722,7 @@
         </w:numPr>
       </w:pPr>
       <w:r>
-        <w:t xml:space="preserve">Cell: 734-716-8977</w:t>
+        <w:t xml:space="preserve">Cell: 618-334-1919</w:t>
       </w:r>
     </w:p>
     <w:p>
@@ -698,19 +734,19 @@
         </w:numPr>
       </w:pPr>
       <w:r>
-        <w:t xml:space="preserve">Email: krumreij@gmail.com</w:t>
-      </w:r>
-    </w:p>
-    <w:p>
-      <w:pPr>
-        <w:pStyle w:val="Compact"/>
-        <w:numPr>
-          <w:numId w:val="10"/>
-          <w:ilvl w:val="0"/>
-        </w:numPr>
-      </w:pPr>
-      <w:r>
-        <w:t xml:space="preserve">Character: John McNeill</w:t>
+        <w:t xml:space="preserve">Email: caleb.madrigal@gmail.com</w:t>
+      </w:r>
+    </w:p>
+    <w:p>
+      <w:pPr>
+        <w:pStyle w:val="Compact"/>
+        <w:numPr>
+          <w:numId w:val="11"/>
+          <w:ilvl w:val="0"/>
+        </w:numPr>
+      </w:pPr>
+      <w:r>
+        <w:t xml:space="preserve">Character: Jeff Krumrei</w:t>
       </w:r>
     </w:p>
     <w:p>
@@ -722,6 +758,42 @@
         </w:numPr>
       </w:pPr>
       <w:r>
+        <w:t xml:space="preserve">Cell: 734-716-8977</w:t>
+      </w:r>
+    </w:p>
+    <w:p>
+      <w:pPr>
+        <w:pStyle w:val="Compact"/>
+        <w:numPr>
+          <w:numId w:val="13"/>
+          <w:ilvl w:val="1"/>
+        </w:numPr>
+      </w:pPr>
+      <w:r>
+        <w:t xml:space="preserve">Email: krumreij@gmail.com</w:t>
+      </w:r>
+    </w:p>
+    <w:p>
+      <w:pPr>
+        <w:pStyle w:val="Compact"/>
+        <w:numPr>
+          <w:numId w:val="11"/>
+          <w:ilvl w:val="0"/>
+        </w:numPr>
+      </w:pPr>
+      <w:r>
+        <w:t xml:space="preserve">Character: John McNeill</w:t>
+      </w:r>
+    </w:p>
+    <w:p>
+      <w:pPr>
+        <w:pStyle w:val="Compact"/>
+        <w:numPr>
+          <w:numId w:val="14"/>
+          <w:ilvl w:val="1"/>
+        </w:numPr>
+      </w:pPr>
+      <w:r>
         <w:t xml:space="preserve">Cell: 920-342-6259</w:t>
       </w:r>
     </w:p>
@@ -729,7 +801,7 @@
       <w:pPr>
         <w:pStyle w:val="Compact"/>
         <w:numPr>
-          <w:numId w:val="13"/>
+          <w:numId w:val="14"/>
           <w:ilvl w:val="1"/>
         </w:numPr>
       </w:pPr>
@@ -748,7 +820,7 @@
 <file path=word/numbering.xml><?xml version="1.0" encoding="utf-8"?>
 <w:numbering xmlns:w="http://schemas.openxmlformats.org/wordprocessingml/2006/main">
   <w:abstractNum w:abstractNumId="0">
-    <w:nsid w:val="70076db6"/>
+    <w:nsid w:val="70eadcb8"/>
     <w:multiLevelType w:val="multilevel"/>
     <w:lvl w:ilvl="0">
       <w:numFmt w:val="bullet"/>
@@ -829,7 +901,7 @@
     </w:lvl>
   </w:abstractNum>
   <w:abstractNum w:abstractNumId="2">
-    <w:nsid w:val="f3a06632"/>
+    <w:nsid w:val="21eac733"/>
     <w:multiLevelType w:val="multilevel"/>
     <w:lvl w:ilvl="0">
       <w:numFmt w:val="bullet"/>
@@ -946,6 +1018,9 @@
     <w:abstractNumId w:val="2"/>
   </w:num>
   <w:num w:numId="13">
+    <w:abstractNumId w:val="2"/>
+  </w:num>
+  <w:num w:numId="14">
     <w:abstractNumId w:val="2"/>
   </w:num>
 </w:numbering>

</xml_diff>

<commit_message>
A couple of tweaks.
</commit_message>
<xml_diff>
--- a/jareds_resume.docx
+++ b/jareds_resume.docx
@@ -91,7 +91,7 @@
         </w:numPr>
       </w:pPr>
       <w:r>
-        <w:t xml:space="preserve">Appleton, WI</w:t>
+        <w:t xml:space="preserve">Milwaukee, WI</w:t>
       </w:r>
     </w:p>
     <w:bookmarkStart w:id="24" w:name="intro"/>
@@ -292,17 +292,17 @@
       </w:r>
     </w:p>
     <w:bookmarkEnd w:id="27"/>
-    <w:bookmarkStart w:id="28" w:name="dealerfire"/>
+    <w:bookmarkStart w:id="28" w:name="high-altitude-science"/>
     <w:p>
       <w:pPr>
         <w:pStyle w:val="Heading4"/>
       </w:pPr>
       <w:r>
-        <w:t xml:space="preserve">DealerFire</w:t>
+        <w:t xml:space="preserve">High Altitude Science</w:t>
       </w:r>
     </w:p>
     <w:bookmarkEnd w:id="28"/>
-    <w:bookmarkStart w:id="29" w:name="web-developer-april-27th-2015---june-25th-2015"/>
+    <w:bookmarkStart w:id="29" w:name="web-developer-short-term-contract-february-2015---march-2015"/>
     <w:p>
       <w:pPr>
         <w:pStyle w:val="Heading5"/>
@@ -317,7 +317,7 @@
         <w:rPr>
           <w:i/>
         </w:rPr>
-        <w:t xml:space="preserve">April 27th, 2015 - June 25th, 2015</w:t>
+        <w:t xml:space="preserve">(short-term contract) February 2015 - March 2015</w:t>
       </w:r>
     </w:p>
     <w:bookmarkEnd w:id="29"/>
@@ -330,7 +330,7 @@
         </w:numPr>
       </w:pPr>
       <w:r>
-        <w:t xml:space="preserve">Primary task involved using pre-made modules to create websites for car dealership/company clients.</w:t>
+        <w:t xml:space="preserve">Designed and developed the front-end for the Weather Balloon Flight Simulator web app</w:t>
       </w:r>
     </w:p>
     <w:p>
@@ -342,7 +342,7 @@
         </w:numPr>
       </w:pPr>
       <w:r>
-        <w:t xml:space="preserve">Languages/libraries utilized included HTML5, CSS3, JavaScript, jQuery, Bootstrap, etc.</w:t>
+        <w:t xml:space="preserve">Front-end developed with HTML5, CSS3, JavaScript, jQuery, Bootstrap, slick, autoNumeric</w:t>
       </w:r>
     </w:p>
     <w:p>
@@ -354,114 +354,49 @@
         </w:numPr>
       </w:pPr>
       <w:r>
-        <w:t xml:space="preserve">Other duties included communication with customers via the Salesforce system, e-mail, or phone on a consistent basis to keep up to date on changes made to the respective sites.</w:t>
-      </w:r>
-    </w:p>
-    <w:bookmarkStart w:id="30" w:name="high-altitude-science"/>
-    <w:p>
-      <w:pPr>
-        <w:pStyle w:val="Heading4"/>
-      </w:pPr>
-      <w:r>
-        <w:t xml:space="preserve">High Altitude Science</w:t>
+        <w:t xml:space="preserve">Built as a single-page app. This involved using slick to set up a slider that separated the three portions of the simulator - one for the input parameters (launch date, burst altitude, etc.), one for the starting coordinates, and one for the results.</w:t>
+      </w:r>
+    </w:p>
+    <w:p>
+      <w:r>
+        <w:t xml:space="preserve">--</w:t>
+      </w:r>
+    </w:p>
+    <w:bookmarkStart w:id="30" w:name="personal-projects"/>
+    <w:p>
+      <w:pPr>
+        <w:pStyle w:val="Heading3"/>
+      </w:pPr>
+      <w:r>
+        <w:t xml:space="preserve">Personal Projects</w:t>
       </w:r>
     </w:p>
     <w:bookmarkEnd w:id="30"/>
-    <w:bookmarkStart w:id="31" w:name="web-developer-february-2015---march-2015"/>
+    <w:bookmarkStart w:id="31" w:name="galaxy-tanks---in-development"/>
     <w:p>
       <w:pPr>
         <w:pStyle w:val="Heading5"/>
       </w:pPr>
       <w:r>
-        <w:t xml:space="preserve">Web Developer,</w:t>
+        <w:t xml:space="preserve">Galaxy Tanks - (In development)</w:t>
+      </w:r>
+    </w:p>
+    <w:bookmarkEnd w:id="31"/>
+    <w:p>
+      <w:pPr>
+        <w:pStyle w:val="Compact"/>
+        <w:numPr>
+          <w:numId w:val="5"/>
+          <w:ilvl w:val="0"/>
+        </w:numPr>
+      </w:pPr>
+      <w:r>
+        <w:t xml:space="preserve">Live demo:</w:t>
       </w:r>
       <w:r>
         <w:t xml:space="preserve"> </w:t>
       </w:r>
-      <w:r>
-        <w:rPr>
-          <w:i/>
-        </w:rPr>
-        <w:t xml:space="preserve">February 2015 - March 2015</w:t>
-      </w:r>
-    </w:p>
-    <w:bookmarkEnd w:id="31"/>
-    <w:p>
-      <w:pPr>
-        <w:pStyle w:val="Compact"/>
-        <w:numPr>
-          <w:numId w:val="5"/>
-          <w:ilvl w:val="0"/>
-        </w:numPr>
-      </w:pPr>
-      <w:r>
-        <w:t xml:space="preserve">Designed and developed the front-end for the Weather Balloon Flight Simulator web app</w:t>
-      </w:r>
-    </w:p>
-    <w:p>
-      <w:pPr>
-        <w:pStyle w:val="Compact"/>
-        <w:numPr>
-          <w:numId w:val="5"/>
-          <w:ilvl w:val="0"/>
-        </w:numPr>
-      </w:pPr>
-      <w:r>
-        <w:t xml:space="preserve">Front-end developed with HTML5, CSS3, JavaScript, jQuery, Bootstrap, slick, autoNumeric</w:t>
-      </w:r>
-    </w:p>
-    <w:p>
-      <w:pPr>
-        <w:pStyle w:val="Compact"/>
-        <w:numPr>
-          <w:numId w:val="5"/>
-          <w:ilvl w:val="0"/>
-        </w:numPr>
-      </w:pPr>
-      <w:r>
-        <w:t xml:space="preserve">Built as a single-page app. This involved using slick to set up a slider that separated the three portions of the simulator - one for the input parameters (launch date, burst altitude, etc.), one for the starting coordinates, and one for the results.</w:t>
-      </w:r>
-    </w:p>
-    <w:p>
-      <w:r>
-        <w:t xml:space="preserve">--</w:t>
-      </w:r>
-    </w:p>
-    <w:bookmarkStart w:id="32" w:name="personal-projects"/>
-    <w:p>
-      <w:pPr>
-        <w:pStyle w:val="Heading3"/>
-      </w:pPr>
-      <w:r>
-        <w:t xml:space="preserve">Personal Projects</w:t>
-      </w:r>
-    </w:p>
-    <w:bookmarkEnd w:id="32"/>
-    <w:bookmarkStart w:id="33" w:name="galaxy-tanks---in-development"/>
-    <w:p>
-      <w:pPr>
-        <w:pStyle w:val="Heading5"/>
-      </w:pPr>
-      <w:r>
-        <w:t xml:space="preserve">Galaxy Tanks - (In development)</w:t>
-      </w:r>
-    </w:p>
-    <w:bookmarkEnd w:id="33"/>
-    <w:p>
-      <w:pPr>
-        <w:pStyle w:val="Compact"/>
-        <w:numPr>
-          <w:numId w:val="6"/>
-          <w:ilvl w:val="0"/>
-        </w:numPr>
-      </w:pPr>
-      <w:r>
-        <w:t xml:space="preserve">Live demo:</w:t>
-      </w:r>
-      <w:r>
-        <w:t xml:space="preserve"> </w:t>
-      </w:r>
-      <w:hyperlink r:id="rId34">
+      <w:hyperlink r:id="rId32">
         <w:r>
           <w:rPr>
             <w:rStyle w:val="Link"/>
@@ -474,7 +409,7 @@
       <w:pPr>
         <w:pStyle w:val="Compact"/>
         <w:numPr>
-          <w:numId w:val="6"/>
+          <w:numId w:val="5"/>
           <w:ilvl w:val="0"/>
         </w:numPr>
       </w:pPr>
@@ -484,7 +419,7 @@
       <w:r>
         <w:t xml:space="preserve"> </w:t>
       </w:r>
-      <w:hyperlink r:id="rId35">
+      <w:hyperlink r:id="rId33">
         <w:r>
           <w:rPr>
             <w:rStyle w:val="Link"/>
@@ -497,63 +432,63 @@
       <w:pPr>
         <w:pStyle w:val="Compact"/>
         <w:numPr>
+          <w:numId w:val="5"/>
+          <w:ilvl w:val="0"/>
+        </w:numPr>
+      </w:pPr>
+      <w:r>
+        <w:t xml:space="preserve">A single-page app (SPA) built on the HTML5 canvas that is a space-themed version of the classic tanks game</w:t>
+      </w:r>
+    </w:p>
+    <w:p>
+      <w:pPr>
+        <w:pStyle w:val="Compact"/>
+        <w:numPr>
+          <w:numId w:val="5"/>
+          <w:ilvl w:val="0"/>
+        </w:numPr>
+      </w:pPr>
+      <w:r>
+        <w:t xml:space="preserve">Front-end developed with HTML5, CSS3, JavaScript, jQuery, Fabric.js</w:t>
+      </w:r>
+    </w:p>
+    <w:p>
+      <w:pPr>
+        <w:pStyle w:val="Compact"/>
+        <w:numPr>
+          <w:numId w:val="5"/>
+          <w:ilvl w:val="0"/>
+        </w:numPr>
+      </w:pPr>
+      <w:r>
+        <w:t xml:space="preserve">Utilizes a custom-built physics engine that simulates gravity and collision detection among other things</w:t>
+      </w:r>
+    </w:p>
+    <w:bookmarkStart w:id="34" w:name="snow-app-project"/>
+    <w:p>
+      <w:pPr>
+        <w:pStyle w:val="Heading5"/>
+      </w:pPr>
+      <w:r>
+        <w:t xml:space="preserve">Snow App Project</w:t>
+      </w:r>
+    </w:p>
+    <w:bookmarkEnd w:id="34"/>
+    <w:p>
+      <w:pPr>
+        <w:pStyle w:val="Compact"/>
+        <w:numPr>
           <w:numId w:val="6"/>
           <w:ilvl w:val="0"/>
         </w:numPr>
       </w:pPr>
       <w:r>
-        <w:t xml:space="preserve">A single-page app (SPA) built on the HTML5 canvas that is a space-themed version of the classic tanks game</w:t>
-      </w:r>
-    </w:p>
-    <w:p>
-      <w:pPr>
-        <w:pStyle w:val="Compact"/>
-        <w:numPr>
-          <w:numId w:val="6"/>
-          <w:ilvl w:val="0"/>
-        </w:numPr>
-      </w:pPr>
-      <w:r>
-        <w:t xml:space="preserve">Front-end developed with HTML5, CSS3, JavaScript, jQuery, Fabric.js</w:t>
-      </w:r>
-    </w:p>
-    <w:p>
-      <w:pPr>
-        <w:pStyle w:val="Compact"/>
-        <w:numPr>
-          <w:numId w:val="6"/>
-          <w:ilvl w:val="0"/>
-        </w:numPr>
-      </w:pPr>
-      <w:r>
-        <w:t xml:space="preserve">Utilizes a custom-built physics engine that simulates gravity and collision detection among other things</w:t>
-      </w:r>
-    </w:p>
-    <w:bookmarkStart w:id="36" w:name="snow-app-project"/>
-    <w:p>
-      <w:pPr>
-        <w:pStyle w:val="Heading5"/>
-      </w:pPr>
-      <w:r>
-        <w:t xml:space="preserve">Snow App Project</w:t>
-      </w:r>
-    </w:p>
-    <w:bookmarkEnd w:id="36"/>
-    <w:p>
-      <w:pPr>
-        <w:pStyle w:val="Compact"/>
-        <w:numPr>
-          <w:numId w:val="7"/>
-          <w:ilvl w:val="0"/>
-        </w:numPr>
-      </w:pPr>
-      <w:r>
         <w:t xml:space="preserve">Live demo:</w:t>
       </w:r>
       <w:r>
         <w:t xml:space="preserve"> </w:t>
       </w:r>
-      <w:hyperlink r:id="rId37">
+      <w:hyperlink r:id="rId35">
         <w:r>
           <w:rPr>
             <w:rStyle w:val="Link"/>
@@ -566,7 +501,7 @@
       <w:pPr>
         <w:pStyle w:val="Compact"/>
         <w:numPr>
-          <w:numId w:val="7"/>
+          <w:numId w:val="6"/>
           <w:ilvl w:val="0"/>
         </w:numPr>
       </w:pPr>
@@ -576,7 +511,7 @@
       <w:r>
         <w:t xml:space="preserve"> </w:t>
       </w:r>
-      <w:hyperlink r:id="rId38">
+      <w:hyperlink r:id="rId36">
         <w:r>
           <w:rPr>
             <w:rStyle w:val="Link"/>
@@ -589,75 +524,75 @@
       <w:pPr>
         <w:pStyle w:val="Compact"/>
         <w:numPr>
+          <w:numId w:val="6"/>
+          <w:ilvl w:val="0"/>
+        </w:numPr>
+      </w:pPr>
+      <w:r>
+        <w:t xml:space="preserve">Unfinished prototype web app for a project which would've allowed people to hire others to shovel their driveway</w:t>
+      </w:r>
+    </w:p>
+    <w:p>
+      <w:pPr>
+        <w:pStyle w:val="Compact"/>
+        <w:numPr>
+          <w:numId w:val="6"/>
+          <w:ilvl w:val="0"/>
+        </w:numPr>
+      </w:pPr>
+      <w:r>
+        <w:t xml:space="preserve">Developed front-end with HTML, CSS, JavaScript, jQuery, Bootstrap</w:t>
+      </w:r>
+    </w:p>
+    <w:p>
+      <w:pPr>
+        <w:pStyle w:val="Compact"/>
+        <w:numPr>
+          <w:numId w:val="6"/>
+          <w:ilvl w:val="0"/>
+        </w:numPr>
+      </w:pPr>
+      <w:r>
+        <w:t xml:space="preserve">Wrote back-end with Node.js and Express.js, including registration and login functionality</w:t>
+      </w:r>
+    </w:p>
+    <w:p>
+      <w:pPr>
+        <w:pStyle w:val="Compact"/>
+        <w:numPr>
+          <w:numId w:val="6"/>
+          <w:ilvl w:val="0"/>
+        </w:numPr>
+      </w:pPr>
+      <w:r>
+        <w:t xml:space="preserve">Integrated with Firebase DB</w:t>
+      </w:r>
+    </w:p>
+    <w:bookmarkStart w:id="37" w:name="text-game-project"/>
+    <w:p>
+      <w:pPr>
+        <w:pStyle w:val="Heading5"/>
+      </w:pPr>
+      <w:r>
+        <w:t xml:space="preserve">Text-game Project</w:t>
+      </w:r>
+    </w:p>
+    <w:bookmarkEnd w:id="37"/>
+    <w:p>
+      <w:pPr>
+        <w:pStyle w:val="Compact"/>
+        <w:numPr>
           <w:numId w:val="7"/>
           <w:ilvl w:val="0"/>
         </w:numPr>
       </w:pPr>
       <w:r>
-        <w:t xml:space="preserve">Unfinished prototype web app for a project which would've allowed people to hire others to shovel their driveway</w:t>
-      </w:r>
-    </w:p>
-    <w:p>
-      <w:pPr>
-        <w:pStyle w:val="Compact"/>
-        <w:numPr>
-          <w:numId w:val="7"/>
-          <w:ilvl w:val="0"/>
-        </w:numPr>
-      </w:pPr>
-      <w:r>
-        <w:t xml:space="preserve">Developed front-end with HTML, CSS, JavaScript, jQuery, Bootstrap</w:t>
-      </w:r>
-    </w:p>
-    <w:p>
-      <w:pPr>
-        <w:pStyle w:val="Compact"/>
-        <w:numPr>
-          <w:numId w:val="7"/>
-          <w:ilvl w:val="0"/>
-        </w:numPr>
-      </w:pPr>
-      <w:r>
-        <w:t xml:space="preserve">Wrote back-end with Node.js and Express.js, including registration and login functionality</w:t>
-      </w:r>
-    </w:p>
-    <w:p>
-      <w:pPr>
-        <w:pStyle w:val="Compact"/>
-        <w:numPr>
-          <w:numId w:val="7"/>
-          <w:ilvl w:val="0"/>
-        </w:numPr>
-      </w:pPr>
-      <w:r>
-        <w:t xml:space="preserve">Integrated with Firebase DB</w:t>
-      </w:r>
-    </w:p>
-    <w:bookmarkStart w:id="39" w:name="text-game-project"/>
-    <w:p>
-      <w:pPr>
-        <w:pStyle w:val="Heading5"/>
-      </w:pPr>
-      <w:r>
-        <w:t xml:space="preserve">Text-game Project</w:t>
-      </w:r>
-    </w:p>
-    <w:bookmarkEnd w:id="39"/>
-    <w:p>
-      <w:pPr>
-        <w:pStyle w:val="Compact"/>
-        <w:numPr>
-          <w:numId w:val="8"/>
-          <w:ilvl w:val="0"/>
-        </w:numPr>
-      </w:pPr>
-      <w:r>
         <w:t xml:space="preserve">Live demo:</w:t>
       </w:r>
       <w:r>
         <w:t xml:space="preserve"> </w:t>
       </w:r>
-      <w:hyperlink r:id="rId40">
+      <w:hyperlink r:id="rId38">
         <w:r>
           <w:rPr>
             <w:rStyle w:val="Link"/>
@@ -670,7 +605,7 @@
       <w:pPr>
         <w:pStyle w:val="Compact"/>
         <w:numPr>
-          <w:numId w:val="8"/>
+          <w:numId w:val="7"/>
           <w:ilvl w:val="0"/>
         </w:numPr>
       </w:pPr>
@@ -680,7 +615,7 @@
       <w:r>
         <w:t xml:space="preserve"> </w:t>
       </w:r>
-      <w:hyperlink r:id="rId41">
+      <w:hyperlink r:id="rId39">
         <w:r>
           <w:rPr>
             <w:rStyle w:val="Link"/>
@@ -693,7 +628,7 @@
       <w:pPr>
         <w:pStyle w:val="Compact"/>
         <w:numPr>
-          <w:numId w:val="8"/>
+          <w:numId w:val="7"/>
           <w:ilvl w:val="0"/>
         </w:numPr>
       </w:pPr>
@@ -705,7 +640,7 @@
       <w:pPr>
         <w:pStyle w:val="Compact"/>
         <w:numPr>
-          <w:numId w:val="8"/>
+          <w:numId w:val="7"/>
           <w:ilvl w:val="0"/>
         </w:numPr>
       </w:pPr>
@@ -718,7 +653,7 @@
         <w:t xml:space="preserve">--</w:t>
       </w:r>
     </w:p>
-    <w:bookmarkStart w:id="42" w:name="j.j.-keller---data-entry-fall-2012---february-2013"/>
+    <w:bookmarkStart w:id="40" w:name="j.j.-keller---data-entry-fall-2012---february-2013"/>
     <w:p>
       <w:pPr>
         <w:pStyle w:val="Heading3"/>
@@ -736,12 +671,12 @@
         <w:t xml:space="preserve">Fall 2012 - February 2013</w:t>
       </w:r>
     </w:p>
-    <w:bookmarkEnd w:id="42"/>
-    <w:p>
-      <w:pPr>
-        <w:pStyle w:val="Compact"/>
-        <w:numPr>
-          <w:numId w:val="9"/>
+    <w:bookmarkEnd w:id="40"/>
+    <w:p>
+      <w:pPr>
+        <w:pStyle w:val="Compact"/>
+        <w:numPr>
+          <w:numId w:val="8"/>
           <w:ilvl w:val="0"/>
         </w:numPr>
       </w:pPr>
@@ -749,7 +684,7 @@
         <w:t xml:space="preserve">Helped migrate customer information to a new server setup</w:t>
       </w:r>
     </w:p>
-    <w:bookmarkStart w:id="43" w:name="shopko---customer-service-fall-2008---fall-2012"/>
+    <w:bookmarkStart w:id="41" w:name="shopko---customer-service-fall-2008---fall-2012"/>
     <w:p>
       <w:pPr>
         <w:pStyle w:val="Heading3"/>
@@ -767,12 +702,12 @@
         <w:t xml:space="preserve">Fall 2008 - Fall 2012</w:t>
       </w:r>
     </w:p>
-    <w:bookmarkEnd w:id="43"/>
-    <w:p>
-      <w:pPr>
-        <w:pStyle w:val="Compact"/>
-        <w:numPr>
-          <w:numId w:val="10"/>
+    <w:bookmarkEnd w:id="41"/>
+    <w:p>
+      <w:pPr>
+        <w:pStyle w:val="Compact"/>
+        <w:numPr>
+          <w:numId w:val="9"/>
           <w:ilvl w:val="0"/>
         </w:numPr>
       </w:pPr>
@@ -784,7 +719,7 @@
       <w:pPr>
         <w:pStyle w:val="Compact"/>
         <w:numPr>
-          <w:numId w:val="10"/>
+          <w:numId w:val="9"/>
           <w:ilvl w:val="0"/>
         </w:numPr>
       </w:pPr>
@@ -792,7 +727,7 @@
         <w:t xml:space="preserve">Occasionally did some miscellaneous work</w:t>
       </w:r>
     </w:p>
-    <w:bookmarkStart w:id="44" w:name="education"/>
+    <w:bookmarkStart w:id="42" w:name="education"/>
     <w:p>
       <w:pPr>
         <w:pStyle w:val="Heading2"/>
@@ -801,8 +736,8 @@
         <w:t xml:space="preserve">Education</w:t>
       </w:r>
     </w:p>
-    <w:bookmarkEnd w:id="44"/>
-    <w:bookmarkStart w:id="45" w:name="codeacademy-2013"/>
+    <w:bookmarkEnd w:id="42"/>
+    <w:bookmarkStart w:id="43" w:name="codeacademy-2013"/>
     <w:p>
       <w:pPr>
         <w:pStyle w:val="Heading3"/>
@@ -820,12 +755,12 @@
         <w:t xml:space="preserve">2013</w:t>
       </w:r>
     </w:p>
-    <w:bookmarkEnd w:id="45"/>
-    <w:p>
-      <w:pPr>
-        <w:pStyle w:val="Compact"/>
-        <w:numPr>
-          <w:numId w:val="11"/>
+    <w:bookmarkEnd w:id="43"/>
+    <w:p>
+      <w:pPr>
+        <w:pStyle w:val="Compact"/>
+        <w:numPr>
+          <w:numId w:val="10"/>
           <w:ilvl w:val="0"/>
         </w:numPr>
       </w:pPr>
@@ -837,7 +772,7 @@
       <w:pPr>
         <w:pStyle w:val="Compact"/>
         <w:numPr>
-          <w:numId w:val="11"/>
+          <w:numId w:val="10"/>
           <w:ilvl w:val="0"/>
         </w:numPr>
       </w:pPr>
@@ -849,7 +784,7 @@
       <w:pPr>
         <w:pStyle w:val="Compact"/>
         <w:numPr>
-          <w:numId w:val="11"/>
+          <w:numId w:val="10"/>
           <w:ilvl w:val="0"/>
         </w:numPr>
       </w:pPr>
@@ -861,7 +796,7 @@
       <w:pPr>
         <w:pStyle w:val="Compact"/>
         <w:numPr>
-          <w:numId w:val="11"/>
+          <w:numId w:val="10"/>
           <w:ilvl w:val="0"/>
         </w:numPr>
       </w:pPr>
@@ -869,7 +804,7 @@
         <w:t xml:space="preserve">Web Projects</w:t>
       </w:r>
     </w:p>
-    <w:bookmarkStart w:id="46" w:name="udacity-2012---2013"/>
+    <w:bookmarkStart w:id="44" w:name="udacity-2012---2013"/>
     <w:p>
       <w:pPr>
         <w:pStyle w:val="Heading3"/>
@@ -887,12 +822,12 @@
         <w:t xml:space="preserve">2012 - 2013</w:t>
       </w:r>
     </w:p>
-    <w:bookmarkEnd w:id="46"/>
-    <w:p>
-      <w:pPr>
-        <w:pStyle w:val="Compact"/>
-        <w:numPr>
-          <w:numId w:val="12"/>
+    <w:bookmarkEnd w:id="44"/>
+    <w:p>
+      <w:pPr>
+        <w:pStyle w:val="Compact"/>
+        <w:numPr>
+          <w:numId w:val="11"/>
           <w:ilvl w:val="0"/>
         </w:numPr>
       </w:pPr>
@@ -904,7 +839,7 @@
       <w:pPr>
         <w:pStyle w:val="Compact"/>
         <w:numPr>
-          <w:numId w:val="12"/>
+          <w:numId w:val="11"/>
           <w:ilvl w:val="0"/>
         </w:numPr>
       </w:pPr>
@@ -912,7 +847,7 @@
         <w:t xml:space="preserve">CS253 - Web Development</w:t>
       </w:r>
     </w:p>
-    <w:bookmarkStart w:id="47" w:name="high-school-graduate-2006---2010"/>
+    <w:bookmarkStart w:id="45" w:name="high-school-graduate-2006---2010"/>
     <w:p>
       <w:pPr>
         <w:pStyle w:val="Heading3"/>
@@ -930,8 +865,8 @@
         <w:t xml:space="preserve">2006 - 2010</w:t>
       </w:r>
     </w:p>
-    <w:bookmarkEnd w:id="47"/>
-    <w:bookmarkStart w:id="48" w:name="references"/>
+    <w:bookmarkEnd w:id="45"/>
+    <w:bookmarkStart w:id="46" w:name="references"/>
     <w:p>
       <w:pPr>
         <w:pStyle w:val="Heading2"/>
@@ -940,17 +875,53 @@
         <w:t xml:space="preserve">References</w:t>
       </w:r>
     </w:p>
-    <w:bookmarkEnd w:id="48"/>
+    <w:bookmarkEnd w:id="46"/>
+    <w:p>
+      <w:pPr>
+        <w:pStyle w:val="Compact"/>
+        <w:numPr>
+          <w:numId w:val="12"/>
+          <w:ilvl w:val="0"/>
+        </w:numPr>
+      </w:pPr>
+      <w:r>
+        <w:t xml:space="preserve">Technical: Caleb Madrigal</w:t>
+      </w:r>
+    </w:p>
     <w:p>
       <w:pPr>
         <w:pStyle w:val="Compact"/>
         <w:numPr>
           <w:numId w:val="13"/>
-          <w:ilvl w:val="0"/>
-        </w:numPr>
-      </w:pPr>
-      <w:r>
-        <w:t xml:space="preserve">Technical: Caleb Madrigal</w:t>
+          <w:ilvl w:val="1"/>
+        </w:numPr>
+      </w:pPr>
+      <w:r>
+        <w:t xml:space="preserve">Cell: 618-334-1919</w:t>
+      </w:r>
+    </w:p>
+    <w:p>
+      <w:pPr>
+        <w:pStyle w:val="Compact"/>
+        <w:numPr>
+          <w:numId w:val="13"/>
+          <w:ilvl w:val="1"/>
+        </w:numPr>
+      </w:pPr>
+      <w:r>
+        <w:t xml:space="preserve">Email: caleb.madrigal@gmail.com</w:t>
+      </w:r>
+    </w:p>
+    <w:p>
+      <w:pPr>
+        <w:pStyle w:val="Compact"/>
+        <w:numPr>
+          <w:numId w:val="12"/>
+          <w:ilvl w:val="0"/>
+        </w:numPr>
+      </w:pPr>
+      <w:r>
+        <w:t xml:space="preserve">Character: Jeff Krumrei</w:t>
       </w:r>
     </w:p>
     <w:p>
@@ -962,7 +933,7 @@
         </w:numPr>
       </w:pPr>
       <w:r>
-        <w:t xml:space="preserve">Cell: 618-334-1919</w:t>
+        <w:t xml:space="preserve">Cell: 734-716-8977</w:t>
       </w:r>
     </w:p>
     <w:p>
@@ -974,19 +945,19 @@
         </w:numPr>
       </w:pPr>
       <w:r>
-        <w:t xml:space="preserve">Email: caleb.madrigal@gmail.com</w:t>
-      </w:r>
-    </w:p>
-    <w:p>
-      <w:pPr>
-        <w:pStyle w:val="Compact"/>
-        <w:numPr>
-          <w:numId w:val="13"/>
-          <w:ilvl w:val="0"/>
-        </w:numPr>
-      </w:pPr>
-      <w:r>
-        <w:t xml:space="preserve">Character: Jeff Krumrei</w:t>
+        <w:t xml:space="preserve">Email: krumreij@gmail.com</w:t>
+      </w:r>
+    </w:p>
+    <w:p>
+      <w:pPr>
+        <w:pStyle w:val="Compact"/>
+        <w:numPr>
+          <w:numId w:val="12"/>
+          <w:ilvl w:val="0"/>
+        </w:numPr>
+      </w:pPr>
+      <w:r>
+        <w:t xml:space="preserve">Character: John McNeill</w:t>
       </w:r>
     </w:p>
     <w:p>
@@ -998,7 +969,7 @@
         </w:numPr>
       </w:pPr>
       <w:r>
-        <w:t xml:space="preserve">Cell: 734-716-8977</w:t>
+        <w:t xml:space="preserve">Cell: 920-342-6259</w:t>
       </w:r>
     </w:p>
     <w:p>
@@ -1006,42 +977,6 @@
         <w:pStyle w:val="Compact"/>
         <w:numPr>
           <w:numId w:val="15"/>
-          <w:ilvl w:val="1"/>
-        </w:numPr>
-      </w:pPr>
-      <w:r>
-        <w:t xml:space="preserve">Email: krumreij@gmail.com</w:t>
-      </w:r>
-    </w:p>
-    <w:p>
-      <w:pPr>
-        <w:pStyle w:val="Compact"/>
-        <w:numPr>
-          <w:numId w:val="13"/>
-          <w:ilvl w:val="0"/>
-        </w:numPr>
-      </w:pPr>
-      <w:r>
-        <w:t xml:space="preserve">Character: John McNeill</w:t>
-      </w:r>
-    </w:p>
-    <w:p>
-      <w:pPr>
-        <w:pStyle w:val="Compact"/>
-        <w:numPr>
-          <w:numId w:val="16"/>
-          <w:ilvl w:val="1"/>
-        </w:numPr>
-      </w:pPr>
-      <w:r>
-        <w:t xml:space="preserve">Cell: 920-342-6259</w:t>
-      </w:r>
-    </w:p>
-    <w:p>
-      <w:pPr>
-        <w:pStyle w:val="Compact"/>
-        <w:numPr>
-          <w:numId w:val="16"/>
           <w:ilvl w:val="1"/>
         </w:numPr>
       </w:pPr>
@@ -1060,7 +995,7 @@
 <file path=word/numbering.xml><?xml version="1.0" encoding="utf-8"?>
 <w:numbering xmlns:w="http://schemas.openxmlformats.org/wordprocessingml/2006/main">
   <w:abstractNum w:abstractNumId="0">
-    <w:nsid w:val="c343a9fd"/>
+    <w:nsid w:val="67c7d1f9"/>
     <w:multiLevelType w:val="multilevel"/>
     <w:lvl w:ilvl="0">
       <w:numFmt w:val="bullet"/>
@@ -1141,7 +1076,7 @@
     </w:lvl>
   </w:abstractNum>
   <w:abstractNum w:abstractNumId="2">
-    <w:nsid w:val="25de121c"/>
+    <w:nsid w:val="877e12c4"/>
     <w:multiLevelType w:val="multilevel"/>
     <w:lvl w:ilvl="0">
       <w:numFmt w:val="bullet"/>
@@ -1264,9 +1199,6 @@
     <w:abstractNumId w:val="2"/>
   </w:num>
   <w:num w:numId="15">
-    <w:abstractNumId w:val="2"/>
-  </w:num>
-  <w:num w:numId="16">
     <w:abstractNumId w:val="2"/>
   </w:num>
 </w:numbering>

</xml_diff>